<commit_message>
Updated documentation; added system firmware Makefile.
</commit_message>
<xml_diff>
--- a/doc/General/PowerMon Overview and FAQs.docx
+++ b/doc/General/PowerMon Overview and FAQs.docx
@@ -18,23 +18,7 @@
         <w:t xml:space="preserve">The main repo for PowerMon is located at </w:t>
       </w:r>
       <w:r>
-        <w:t xml:space="preserve">Dan </w:t>
-      </w:r>
-      <w:proofErr w:type="spellStart"/>
-      <w:r>
-        <w:t>Bedard’s</w:t>
-      </w:r>
-      <w:proofErr w:type="spellEnd"/>
-      <w:r>
-        <w:t xml:space="preserve"> </w:t>
-      </w:r>
-      <w:proofErr w:type="spellStart"/>
-      <w:r>
-        <w:t>Github</w:t>
-      </w:r>
-      <w:proofErr w:type="spellEnd"/>
-      <w:r>
-        <w:t xml:space="preserve"> repo at </w:t>
+        <w:t xml:space="preserve">Dan Bedard’s Github repo at </w:t>
       </w:r>
       <w:hyperlink r:id="rId6" w:history="1">
         <w:r>
@@ -201,15 +185,7 @@
         </w:numPr>
       </w:pPr>
       <w:r>
-        <w:t xml:space="preserve">At scale, the </w:t>
-      </w:r>
-      <w:proofErr w:type="gramStart"/>
-      <w:r>
-        <w:t>device is relatively cheap to fab and have</w:t>
-      </w:r>
-      <w:proofErr w:type="gramEnd"/>
-      <w:r>
-        <w:t xml:space="preserve"> assembled - $250 for batches of 50 and &lt; $500 for small batches. </w:t>
+        <w:t xml:space="preserve">At scale, the device is relatively cheap to fab and have assembled - $250 for batches of 50 and &lt; $500 for small batches. </w:t>
       </w:r>
       <w:r>
         <w:t xml:space="preserve"> In 2015, a run of 10 boards cost around $250-300 per board with assembly.</w:t>
@@ -253,20 +229,10 @@
     </w:p>
     <w:p/>
     <w:p>
-      <w:proofErr w:type="gramStart"/>
       <w:r>
         <w:lastRenderedPageBreak/>
-        <w:t>(From Dan B.)</w:t>
-      </w:r>
-      <w:proofErr w:type="gramEnd"/>
-      <w:r>
-        <w:t xml:space="preserve"> There are three factors that determine the current limit</w:t>
-      </w:r>
-      <w:proofErr w:type="gramStart"/>
-      <w:r>
-        <w:t>:</w:t>
-      </w:r>
-      <w:proofErr w:type="gramEnd"/>
+        <w:t>(From Dan B.) There are three factors that determine the current limit:</w:t>
+      </w:r>
       <w:r>
         <w:br/>
         <w:t>- Voltage sag. This is most relevant on the 3.3V rail. The voltage cannot go belo</w:t>
@@ -296,13 +262,8 @@
         <w:t>w</w:t>
       </w:r>
       <w:r>
-        <w:t>ork. For the other rails, the limit is 10%, according to the ATX spec</w:t>
-      </w:r>
-      <w:proofErr w:type="gramStart"/>
-      <w:r>
-        <w:t>.</w:t>
-      </w:r>
-      <w:proofErr w:type="gramEnd"/>
+        <w:t>ork. For the other rails, the limit is 10%, according to the ATX spec.</w:t>
+      </w:r>
       <w:r>
         <w:br/>
         <w:t>- Dynamic range of the sensor. For a .005 ohm resistor, the limit is .10584/.005 = 21.168A.</w:t>
@@ -368,150 +329,91 @@
         <w:t xml:space="preserve"> </w:t>
       </w:r>
       <w:r>
-        <w:t xml:space="preserve">Up? How about </w:t>
-      </w:r>
-      <w:proofErr w:type="spellStart"/>
-      <w:r>
+        <w:t>Up? How about PowerInsight?</w:t>
+      </w:r>
+    </w:p>
+    <w:p>
+      <w:r>
+        <w:rPr>
+          <w:b/>
+        </w:rPr>
+        <w:t>Watts Up</w:t>
+      </w:r>
+      <w:r>
+        <w:rPr>
+          <w:b/>
+        </w:rPr>
+        <w:t>?</w:t>
+      </w:r>
+      <w:r>
+        <w:t xml:space="preserve"> is generally used to measure system power and is designed to measure standard 120 V electrical connections. PowerMon has a much higher measurement resolution than Watts</w:t>
+      </w:r>
+      <w:r>
+        <w:t xml:space="preserve"> </w:t>
+      </w:r>
+      <w:r>
+        <w:t>Up</w:t>
+      </w:r>
+      <w:r>
+        <w:t>?</w:t>
+      </w:r>
+      <w:r>
+        <w:t>, 1 KHz vs. 60 Hz, and it allows for the measurement of circuits at a smaller granularity (for instance ATX rails</w:t>
+      </w:r>
+      <w:r>
+        <w:t xml:space="preserve"> vs input at the power supply</w:t>
+      </w:r>
+      <w:r>
+        <w:t>)</w:t>
+      </w:r>
+      <w:r>
+        <w:t xml:space="preserve">. PowerMon also streams measurement values via a USB cable to a host PC while Watts Up stores results in an onboard memory of limited size. </w:t>
+      </w:r>
+    </w:p>
+    <w:p>
+      <w:r>
+        <w:t>https://www.wattsupmeters.com/secure/index.php</w:t>
+      </w:r>
+    </w:p>
+    <w:p>
+      <w:r>
+        <w:rPr>
+          <w:b/>
+        </w:rPr>
         <w:t>PowerInsight</w:t>
       </w:r>
-      <w:proofErr w:type="spellEnd"/>
+      <w:r>
+        <w:t xml:space="preserve"> is a more recent hardware tool developed at Sandia. PowerInsight uses Hall effect transducers to measure current without needing to be inline with the circuit, providing more accurate results with less interference. The main disadvantage of this infrastructure is that it is not an open-source design and it can only be purchased in certain configurations of Penguin Computing servers. </w:t>
+      </w:r>
+      <w:r>
+        <w:t xml:space="preserve"> PowerInsight also can do thermal measurements using sensors placed directly on a component (say a CPU).</w:t>
+      </w:r>
+      <w:r>
+        <w:t xml:space="preserve"> </w:t>
+      </w:r>
+    </w:p>
+    <w:p>
+      <w:r>
+        <w:t>Link:</w:t>
+      </w:r>
+      <w:r>
+        <w:t xml:space="preserve"> </w:t>
+      </w:r>
+      <w:bookmarkStart w:id="0" w:name="_GoBack"/>
+      <w:bookmarkEnd w:id="0"/>
+      <w:r>
+        <w:t>http://www.sandia.gov/~jhlaros/Laros_23_PowerInsight.pdf</w:t>
+      </w:r>
+    </w:p>
+    <w:p>
+      <w:r>
+        <w:t>Another good paper that talks about Watts Up</w:t>
+      </w:r>
       <w:r>
         <w:t>?</w:t>
       </w:r>
-    </w:p>
-    <w:p>
-      <w:proofErr w:type="gramStart"/>
-      <w:r>
-        <w:rPr>
-          <w:b/>
-        </w:rPr>
-        <w:t>Watts Up</w:t>
-      </w:r>
-      <w:r>
-        <w:rPr>
-          <w:b/>
-        </w:rPr>
-        <w:t>?</w:t>
-      </w:r>
-      <w:proofErr w:type="gramEnd"/>
-      <w:r>
-        <w:t xml:space="preserve"> is generally used to measure system power and is designed to measure standard 120 V electrical connections. PowerMon has a much higher measurement resolution than Watts</w:t>
-      </w:r>
-      <w:r>
-        <w:t xml:space="preserve"> </w:t>
-      </w:r>
-      <w:r>
-        <w:t>Up</w:t>
-      </w:r>
-      <w:proofErr w:type="gramStart"/>
-      <w:r>
-        <w:t>?</w:t>
-      </w:r>
-      <w:r>
-        <w:t>,</w:t>
-      </w:r>
-      <w:proofErr w:type="gramEnd"/>
-      <w:r>
-        <w:t xml:space="preserve"> 1 KHz vs. 60 Hz, and it allows for the measurement of circuits at a smaller granularity (for instance ATX rails</w:t>
-      </w:r>
-      <w:r>
-        <w:t xml:space="preserve"> vs input at the power supply</w:t>
-      </w:r>
-      <w:r>
-        <w:t>)</w:t>
-      </w:r>
-      <w:r>
-        <w:t xml:space="preserve">. PowerMon also streams measurement values via a USB cable to a host PC while Watts Up stores results in an onboard memory of limited size. </w:t>
-      </w:r>
-    </w:p>
-    <w:p>
-      <w:r>
-        <w:t>https://www.wattsupmeters.com/secure/index.php</w:t>
-      </w:r>
-    </w:p>
-    <w:p>
-      <w:proofErr w:type="spellStart"/>
-      <w:r>
-        <w:rPr>
-          <w:b/>
-        </w:rPr>
-        <w:t>PowerInsight</w:t>
-      </w:r>
-      <w:proofErr w:type="spellEnd"/>
-      <w:r>
-        <w:t xml:space="preserve"> is a more recent hardware tool developed at Sandia. </w:t>
-      </w:r>
-      <w:proofErr w:type="spellStart"/>
-      <w:r>
-        <w:t>PowerInsight</w:t>
-      </w:r>
-      <w:proofErr w:type="spellEnd"/>
-      <w:r>
-        <w:t xml:space="preserve"> uses Hall </w:t>
-      </w:r>
-      <w:proofErr w:type="gramStart"/>
-      <w:r>
-        <w:t>effect</w:t>
-      </w:r>
-      <w:proofErr w:type="gramEnd"/>
-      <w:r>
-        <w:t xml:space="preserve"> transducers to measure current without needing to be </w:t>
-      </w:r>
-      <w:proofErr w:type="spellStart"/>
-      <w:r>
-        <w:t>inline</w:t>
-      </w:r>
-      <w:proofErr w:type="spellEnd"/>
-      <w:r>
-        <w:t xml:space="preserve"> with the circuit, providing more accurate results with less interference. The main disadvantage of this infrastructure is that it is not an open-source design and it can only be purchased in certain configurations of Penguin Computing servers. </w:t>
-      </w:r>
-      <w:r>
-        <w:t xml:space="preserve"> </w:t>
-      </w:r>
-      <w:proofErr w:type="spellStart"/>
-      <w:r>
-        <w:t>PowerInsight</w:t>
-      </w:r>
-      <w:proofErr w:type="spellEnd"/>
-      <w:r>
-        <w:t xml:space="preserve"> also can do thermal measurements using sensors placed directly on a component (say a CPU).</w:t>
-      </w:r>
-      <w:r>
-        <w:t xml:space="preserve"> </w:t>
-      </w:r>
-    </w:p>
-    <w:p>
-      <w:proofErr w:type="spellStart"/>
-      <w:r>
-        <w:t>Link:</w:t>
-      </w:r>
-      <w:r>
-        <w:t>http</w:t>
-      </w:r>
-      <w:proofErr w:type="spellEnd"/>
-      <w:r>
-        <w:t>://www.sandia.gov/~jhlaros/Laros_23_PowerInsight.pdf</w:t>
-      </w:r>
-    </w:p>
-    <w:p>
-      <w:proofErr w:type="gramStart"/>
-      <w:r>
-        <w:t>Another good paper that talks about Watts Up</w:t>
-      </w:r>
-      <w:r>
-        <w:t>?</w:t>
-      </w:r>
-      <w:proofErr w:type="gramEnd"/>
-      <w:r>
-        <w:t xml:space="preserve"> vs. Hall Effect Transducers can be found in “</w:t>
-      </w:r>
-      <w:proofErr w:type="spellStart"/>
-      <w:r>
-        <w:t>Goel</w:t>
-      </w:r>
-      <w:proofErr w:type="spellEnd"/>
-      <w:r>
-        <w:t>, et al, Chapter two – Techniques to Measure, Model, and Manage Power, Advances in Computers, November 2012”.</w:t>
+      <w:r>
+        <w:t xml:space="preserve"> vs. Hall Effect Transducers can be found in “Goel, et al, Chapter two – Techniques to Measure, Model, and Manage Power, Advances in Computers, November 2012”.</w:t>
       </w:r>
     </w:p>
     <w:p>
@@ -570,23 +472,7 @@
         </w:numPr>
       </w:pPr>
       <w:r>
-        <w:t>Get a quote from a PCB manufacturer for fab of the PCB by providing them with the Gerber files (</w:t>
-      </w:r>
-      <w:proofErr w:type="spellStart"/>
-      <w:r>
-        <w:t>gerber</w:t>
-      </w:r>
-      <w:proofErr w:type="spellEnd"/>
-      <w:r>
-        <w:t xml:space="preserve"> directory in </w:t>
-      </w:r>
-      <w:proofErr w:type="spellStart"/>
-      <w:r>
-        <w:t>Github</w:t>
-      </w:r>
-      <w:proofErr w:type="spellEnd"/>
-      <w:r>
-        <w:t xml:space="preserve"> repo)</w:t>
+        <w:t>Get a quote from a PCB manufacturer for fab of the PCB by providing them with the Gerber files (gerber directory in Github repo)</w:t>
       </w:r>
       <w:r>
         <w:t>.</w:t>
@@ -608,16 +494,11 @@
         <w:t xml:space="preserve">the components in </w:t>
       </w:r>
       <w:r>
-        <w:t>assembly/v1.0/</w:t>
-      </w:r>
-      <w:proofErr w:type="spellStart"/>
-      <w:r>
-        <w:t>powermon-bom</w:t>
+        <w:t>assembly/v1.0/powermon-bom</w:t>
       </w:r>
       <w:r>
         <w:t>.ods</w:t>
       </w:r>
-      <w:proofErr w:type="spellEnd"/>
       <w:r>
         <w:t xml:space="preserve">. </w:t>
       </w:r>
@@ -638,34 +519,10 @@
         </w:numPr>
       </w:pPr>
       <w:r>
-        <w:t>Either get a quote for the cables specified in assembly/v1.1/pm-</w:t>
-      </w:r>
-      <w:proofErr w:type="spellStart"/>
-      <w:r>
-        <w:t>cablea.ods</w:t>
-      </w:r>
-      <w:proofErr w:type="spellEnd"/>
-      <w:r>
-        <w:t xml:space="preserve"> </w:t>
-      </w:r>
-      <w:r>
-        <w:t>and assembly/v1.1/pm-</w:t>
-      </w:r>
-      <w:proofErr w:type="spellStart"/>
-      <w:r>
-        <w:t>cableb.ods</w:t>
-      </w:r>
-      <w:proofErr w:type="spellEnd"/>
-      <w:r>
-        <w:t xml:space="preserve"> or buy the components and a </w:t>
-      </w:r>
-      <w:proofErr w:type="spellStart"/>
-      <w:r>
-        <w:t>molex</w:t>
-      </w:r>
-      <w:proofErr w:type="spellEnd"/>
-      <w:r>
-        <w:t xml:space="preserve"> micro-connector crimper. </w:t>
+        <w:t xml:space="preserve">Either get a quote for the cables specified in assembly/v1.1/pm-cablea.ods </w:t>
+      </w:r>
+      <w:r>
+        <w:t xml:space="preserve">and assembly/v1.1/pm-cableb.ods or buy the components and a molex micro-connector crimper. </w:t>
       </w:r>
       <w:r>
         <w:rPr>
@@ -749,15 +606,7 @@
         <w:t>w</w:t>
       </w:r>
       <w:r>
-        <w:t xml:space="preserve">ith </w:t>
-      </w:r>
-      <w:proofErr w:type="spellStart"/>
-      <w:r>
-        <w:t>Minicom</w:t>
-      </w:r>
-      <w:proofErr w:type="spellEnd"/>
-      <w:r>
-        <w:t xml:space="preserve"> at 1MB/s and send "v&lt;lf&gt;" (</w:t>
+        <w:t>ith Minicom at 1MB/s and send "v&lt;lf&gt;" (</w:t>
       </w:r>
       <w:r>
         <w:rPr>
@@ -766,21 +615,11 @@
         <w:t>w</w:t>
       </w:r>
       <w:r>
-        <w:t xml:space="preserve">here &lt;lf&gt; is a line feed. ctrl-j in </w:t>
-      </w:r>
-      <w:proofErr w:type="spellStart"/>
-      <w:r>
-        <w:t>minicom</w:t>
-      </w:r>
-      <w:proofErr w:type="spellEnd"/>
-      <w:r>
-        <w:t xml:space="preserve"> or </w:t>
-      </w:r>
-      <w:proofErr w:type="spellStart"/>
-      <w:r>
-        <w:t>PuTTY</w:t>
-      </w:r>
-      <w:proofErr w:type="spellEnd"/>
+        <w:t>here &lt;lf&gt; is a line feed. ctrl-j in minicom</w:t>
+      </w:r>
+      <w:r>
+        <w:t xml:space="preserve"> or PuTTY</w:t>
+      </w:r>
       <w:r>
         <w:t xml:space="preserve">). That </w:t>
       </w:r>
@@ -846,6 +685,38 @@
     <w:p/>
     <w:p>
       <w:pPr>
+        <w:rPr>
+          <w:noProof/>
+        </w:rPr>
+      </w:pPr>
+      <w:r>
+        <w:rPr>
+          <w:noProof/>
+        </w:rPr>
+        <w:t xml:space="preserve">The figure below shows the location of the sensors on PowerMon. Each pair of pins is connected together and the leftmost connector is just used as a passthrough connector. It is normally used with the ground/neutral pins for an ATX connector as shown below in the next section. </w:t>
+      </w:r>
+    </w:p>
+    <w:p>
+      <w:r>
+        <w:t>T</w:t>
+      </w:r>
+      <w:r>
+        <w:t xml:space="preserve">he </w:t>
+      </w:r>
+      <w:r>
+        <w:t xml:space="preserve">sensor </w:t>
+      </w:r>
+      <w:r>
+        <w:t>input traditionally goes into the top set of female plugs while the output goes into the bottom set of female plugs.</w:t>
+      </w:r>
+    </w:p>
+    <w:p>
+      <w:pPr>
+        <w:jc w:val="center"/>
+      </w:pPr>
+    </w:p>
+    <w:p>
+      <w:pPr>
         <w:jc w:val="center"/>
       </w:pPr>
       <w:r>
@@ -854,9 +725,9 @@
         </w:rPr>
         <w:drawing>
           <wp:inline distT="0" distB="0" distL="0" distR="0">
-            <wp:extent cx="4180114" cy="1551867"/>
-            <wp:effectExtent l="0" t="0" r="0" b="0"/>
-            <wp:docPr id="1" name="Picture 1"/>
+            <wp:extent cx="4191585" cy="1552792"/>
+            <wp:effectExtent l="0" t="0" r="0" b="9525"/>
+            <wp:docPr id="11" name="Picture 11"/>
             <wp:cNvGraphicFramePr>
               <a:graphicFrameLocks xmlns:a="http://schemas.openxmlformats.org/drawingml/2006/main" noChangeAspect="1"/>
             </wp:cNvGraphicFramePr>
@@ -864,11 +735,11 @@
               <a:graphicData uri="http://schemas.openxmlformats.org/drawingml/2006/picture">
                 <pic:pic xmlns:pic="http://schemas.openxmlformats.org/drawingml/2006/picture">
                   <pic:nvPicPr>
-                    <pic:cNvPr id="0" name="Powermon_side.JPG"/>
+                    <pic:cNvPr id="0" name="PowerMon Sensor Locations.png"/>
                     <pic:cNvPicPr/>
                   </pic:nvPicPr>
                   <pic:blipFill>
-                    <a:blip r:embed="rId9" cstate="print">
+                    <a:blip r:embed="rId9">
                       <a:extLst>
                         <a:ext uri="{28A0092B-C50C-407E-A947-70E740481C1C}">
                           <a14:useLocalDpi xmlns:a14="http://schemas.microsoft.com/office/drawing/2010/main" val="0"/>
@@ -882,7 +753,7 @@
                   <pic:spPr>
                     <a:xfrm>
                       <a:off x="0" y="0"/>
-                      <a:ext cx="4180114" cy="1551867"/>
+                      <a:ext cx="4191585" cy="1552792"/>
                     </a:xfrm>
                     <a:prstGeom prst="rect">
                       <a:avLst/>
@@ -897,10 +768,28 @@
     </w:p>
     <w:p>
       <w:pPr>
+        <w:jc w:val="center"/>
+      </w:pPr>
+    </w:p>
+    <w:p>
+      <w:pPr>
+        <w:jc w:val="center"/>
+      </w:pPr>
+    </w:p>
+    <w:p>
+      <w:pPr>
+        <w:jc w:val="center"/>
+      </w:pPr>
+    </w:p>
+    <w:p>
+      <w:pPr>
+        <w:jc w:val="center"/>
+      </w:pPr>
+    </w:p>
+    <w:p>
+      <w:pPr>
         <w:pStyle w:val="Heading3"/>
       </w:pPr>
-      <w:bookmarkStart w:id="0" w:name="_GoBack"/>
-      <w:bookmarkEnd w:id="0"/>
       <w:r>
         <w:t>ATX motherboard power:</w:t>
       </w:r>
@@ -914,7 +803,6 @@
         <w:rPr>
           <w:noProof/>
         </w:rPr>
-        <w:lastRenderedPageBreak/>
         <w:drawing>
           <wp:inline distT="0" distB="0" distL="0" distR="0">
             <wp:extent cx="4180114" cy="2591671"/>
@@ -960,15 +848,7 @@
     </w:p>
     <w:p>
       <w:r>
-        <w:t xml:space="preserve">ATX motherboard power is measured using “Cable A” specified in </w:t>
-      </w:r>
-      <w:proofErr w:type="spellStart"/>
-      <w:r>
-        <w:t>Github</w:t>
-      </w:r>
-      <w:proofErr w:type="spellEnd"/>
-      <w:r>
-        <w:t xml:space="preserve"> under the assembly folder, and there is one white female and male connector.</w:t>
+        <w:t>ATX motherboard power is measured using “Cable A” specified in Github under the assembly folder, and there is one white female and male connector.</w:t>
       </w:r>
     </w:p>
     <w:p>
@@ -1030,11 +910,6 @@
             </a:graphic>
           </wp:inline>
         </w:drawing>
-      </w:r>
-    </w:p>
-    <w:p>
-      <w:r>
-        <w:t>While the sensor cables can apparently plug into either side, the input traditionally goes into the top set of female plugs while the output goes into the bottom set of female plugs.</w:t>
       </w:r>
     </w:p>
     <w:p>
@@ -1221,15 +1096,7 @@
       </w:pPr>
       <w:r>
         <w:lastRenderedPageBreak/>
-        <w:t xml:space="preserve">Power Brick outputs from </w:t>
-      </w:r>
-      <w:proofErr w:type="spellStart"/>
-      <w:r>
-        <w:t>Powermon</w:t>
-      </w:r>
-      <w:proofErr w:type="spellEnd"/>
-      <w:r>
-        <w:t xml:space="preserve"> – three different power bricks and a USB power output.</w:t>
+        <w:t>Power Brick outputs from Powermon – three different power bricks and a USB power output.</w:t>
       </w:r>
     </w:p>
     <w:p>
@@ -1334,15 +1201,7 @@
         <w:jc w:val="center"/>
       </w:pPr>
       <w:r>
-        <w:t xml:space="preserve">Power Brick sensor connectors </w:t>
-      </w:r>
-      <w:proofErr w:type="spellStart"/>
-      <w:r>
-        <w:t>Powermon</w:t>
-      </w:r>
-      <w:proofErr w:type="spellEnd"/>
-      <w:r>
-        <w:t xml:space="preserve"> – note that each sensor uses two pins.</w:t>
+        <w:t>Power Brick sensor connectors Powermon – note that each sensor uses two pins.</w:t>
       </w:r>
     </w:p>
     <w:p>
@@ -1502,15 +1361,7 @@
         <w:t>w</w:t>
       </w:r>
       <w:r>
-        <w:t xml:space="preserve">ith </w:t>
-      </w:r>
-      <w:proofErr w:type="spellStart"/>
-      <w:r>
-        <w:t>Minicom</w:t>
-      </w:r>
-      <w:proofErr w:type="spellEnd"/>
-      <w:r>
-        <w:t xml:space="preserve"> at 1MB/s and send "v&lt;lf&gt;" (</w:t>
+        <w:t>ith Minicom at 1MB/s and send "v&lt;lf&gt;" (</w:t>
       </w:r>
       <w:r>
         <w:rPr>
@@ -1519,15 +1370,7 @@
         <w:t>w</w:t>
       </w:r>
       <w:r>
-        <w:t xml:space="preserve">here &lt;lf&gt; is a line feed. ctrl-j in </w:t>
-      </w:r>
-      <w:proofErr w:type="spellStart"/>
-      <w:r>
-        <w:t>minicom</w:t>
-      </w:r>
-      <w:proofErr w:type="spellEnd"/>
-      <w:r>
-        <w:t xml:space="preserve">, I think). That </w:t>
+        <w:t xml:space="preserve">here &lt;lf&gt; is a line feed. ctrl-j in minicom, I think). That </w:t>
       </w:r>
       <w:r>
         <w:rPr>
@@ -1592,45 +1435,13 @@
     </w:p>
     <w:p>
       <w:r>
-        <w:t>&lt;</w:t>
-      </w:r>
-      <w:proofErr w:type="spellStart"/>
-      <w:r>
-        <w:t>program_exe</w:t>
-      </w:r>
-      <w:proofErr w:type="spellEnd"/>
-      <w:r>
-        <w:t>&gt;</w:t>
-      </w:r>
-      <w:r>
-        <w:t xml:space="preserve"> &lt;</w:t>
-      </w:r>
-      <w:proofErr w:type="spellStart"/>
-      <w:r>
-        <w:t>port_dev</w:t>
-      </w:r>
-      <w:proofErr w:type="spellEnd"/>
-      <w:r>
-        <w:t xml:space="preserve">&gt; &lt;mask&gt; </w:t>
-      </w:r>
-      <w:r>
-        <w:t>&lt;</w:t>
-      </w:r>
-      <w:proofErr w:type="spellStart"/>
-      <w:r>
-        <w:t>sample_pd</w:t>
-      </w:r>
-      <w:proofErr w:type="spellEnd"/>
-      <w:r>
-        <w:t>&gt; &lt;</w:t>
-      </w:r>
-      <w:proofErr w:type="spellStart"/>
-      <w:r>
-        <w:t>num_samples</w:t>
-      </w:r>
-      <w:proofErr w:type="spellEnd"/>
-      <w:r>
-        <w:t>&gt;</w:t>
+        <w:t>&lt;program_exe&gt;</w:t>
+      </w:r>
+      <w:r>
+        <w:t xml:space="preserve"> &lt;port_dev&gt; &lt;mask&gt; </w:t>
+      </w:r>
+      <w:r>
+        <w:t>&lt;sample_pd&gt; &lt;num_samples&gt;</w:t>
       </w:r>
     </w:p>
     <w:p>
@@ -1642,18 +1453,8 @@
       </w:r>
     </w:p>
     <w:p>
-      <w:proofErr w:type="gramStart"/>
-      <w:r>
-        <w:t>$./</w:t>
-      </w:r>
-      <w:proofErr w:type="spellStart"/>
-      <w:proofErr w:type="gramEnd"/>
-      <w:r>
-        <w:t>run_powermon</w:t>
-      </w:r>
-      <w:proofErr w:type="spellEnd"/>
-      <w:r>
-        <w:t xml:space="preserve"> /dev/ttyUSB0 6 1024 4000</w:t>
+      <w:r>
+        <w:t>$./run_powermon /dev/ttyUSB0 6 1024 4000</w:t>
       </w:r>
     </w:p>
     <w:p>

</xml_diff>